<commit_message>
only corrected typo and added creation-time
</commit_message>
<xml_diff>
--- a/CICDgh_samd21xplp--creation.docx
+++ b/CICDgh_samd21xplp--creation.docx
@@ -4,7 +4,6 @@
   <w:body>
     <w:p>
       <w:pPr>
-        <w:ind w:left="142"/>
         <w:rPr>
           <w:lang w:val="en-US"/>
         </w:rPr>
@@ -21,6 +20,12 @@
         </w:rPr>
         <w:t>sed H3-prj is created+config'd with Harmony3</w:t>
       </w:r>
+      <w:r>
+        <w:rPr>
+          <w:lang w:val="en-US"/>
+        </w:rPr>
+        <w:t xml:space="preserve"> (SL, 20.7.2022)</w:t>
+      </w:r>
     </w:p>
     <w:p>
       <w:pPr>
@@ -58,6 +63,7 @@
       </w:pPr>
       <w:r>
         <w:rPr>
+          <w:noProof/>
           <w:lang w:val="en-US"/>
         </w:rPr>
         <w:drawing>
@@ -119,6 +125,7 @@
       </w:pPr>
       <w:r>
         <w:rPr>
+          <w:noProof/>
           <w:lang w:val="en-US"/>
         </w:rPr>
         <w:drawing>
@@ -180,6 +187,7 @@
       </w:pPr>
       <w:r>
         <w:rPr>
+          <w:noProof/>
           <w:lang w:val="en-US"/>
         </w:rPr>
         <w:drawing>
@@ -236,6 +244,7 @@
       </w:pPr>
       <w:r>
         <w:rPr>
+          <w:noProof/>
           <w:lang w:val="en-US"/>
         </w:rPr>
         <w:drawing>
@@ -312,6 +321,7 @@
       </w:pPr>
       <w:r>
         <w:rPr>
+          <w:noProof/>
           <w:lang w:val="en-US"/>
         </w:rPr>
         <w:drawing>
@@ -367,19 +377,7 @@
         <w:rPr>
           <w:lang w:val="en-US"/>
         </w:rPr>
-        <w:t xml:space="preserve">Assuming you've all required H3-repos downloaded already </w:t>
-      </w:r>
-      <w:r>
-        <w:rPr>
-          <w:lang w:val="en-US"/>
-        </w:rPr>
-        <w:t>(-&gt;if not use the ContentManager to do so)</w:t>
-      </w:r>
-      <w:r>
-        <w:rPr>
-          <w:lang w:val="en-US"/>
-        </w:rPr>
-        <w:t xml:space="preserve"> </w:t>
+        <w:t xml:space="preserve">Assuming you've all required H3-repos downloaded already (-&gt;if not use the ContentManager to do so) </w:t>
       </w:r>
       <w:r>
         <w:rPr>
@@ -405,6 +403,7 @@
       </w:pPr>
       <w:r>
         <w:rPr>
+          <w:noProof/>
           <w:lang w:val="en-US"/>
         </w:rPr>
         <w:drawing>
@@ -489,6 +488,7 @@
       </w:pPr>
       <w:r>
         <w:rPr>
+          <w:noProof/>
           <w:lang w:val="en-US"/>
         </w:rPr>
         <w:drawing>
@@ -556,6 +556,7 @@
       </w:pPr>
       <w:r>
         <w:rPr>
+          <w:noProof/>
           <w:lang w:val="en-US"/>
         </w:rPr>
         <w:drawing>
@@ -620,30 +621,20 @@
           <w:lang w:val="en-US"/>
         </w:rPr>
       </w:pPr>
+      <w:proofErr w:type="gramStart"/>
       <w:r>
         <w:rPr>
           <w:lang w:val="en-US"/>
         </w:rPr>
         <w:lastRenderedPageBreak/>
-        <w:t xml:space="preserve">so </w:t>
-      </w:r>
-      <w:r>
-        <w:rPr>
-          <w:lang w:val="en-US"/>
-        </w:rPr>
-        <w:t xml:space="preserve">continue with </w:t>
-      </w:r>
-      <w:r>
-        <w:rPr>
-          <w:lang w:val="en-US"/>
-        </w:rPr>
-        <w:t>'Next'</w:t>
-      </w:r>
-      <w:r>
-        <w:rPr>
-          <w:lang w:val="en-US"/>
-        </w:rPr>
-        <w:t xml:space="preserve"> and finally MHC3-UI should come up and look like this:</w:t>
+        <w:t>so</w:t>
+      </w:r>
+      <w:proofErr w:type="gramEnd"/>
+      <w:r>
+        <w:rPr>
+          <w:lang w:val="en-US"/>
+        </w:rPr>
+        <w:t xml:space="preserve"> continue with 'Next' and finally MHC3-UI should come up and look like this:</w:t>
       </w:r>
     </w:p>
     <w:p>
@@ -655,6 +646,7 @@
       </w:pPr>
       <w:r>
         <w:rPr>
+          <w:noProof/>
           <w:lang w:val="en-US"/>
         </w:rPr>
         <w:drawing>
@@ -718,7 +710,21 @@
         <w:rPr>
           <w:lang w:val="en-US"/>
         </w:rPr>
-        <w:t>-&gt;now the prj-creation and H3-startup is done and you can continue to 'H3-configuration'</w:t>
+        <w:t xml:space="preserve">-&gt;now the prj-creation and H3-startup is </w:t>
+      </w:r>
+      <w:proofErr w:type="gramStart"/>
+      <w:r>
+        <w:rPr>
+          <w:lang w:val="en-US"/>
+        </w:rPr>
+        <w:t>done</w:t>
+      </w:r>
+      <w:proofErr w:type="gramEnd"/>
+      <w:r>
+        <w:rPr>
+          <w:lang w:val="en-US"/>
+        </w:rPr>
+        <w:t xml:space="preserve"> and you can continue to 'H3-configuration'</w:t>
       </w:r>
     </w:p>
     <w:p>
@@ -826,6 +832,7 @@
       </w:pPr>
       <w:r>
         <w:rPr>
+          <w:noProof/>
           <w:lang w:val="en-US"/>
         </w:rPr>
         <w:drawing>
@@ -911,6 +918,7 @@
       </w:pPr>
       <w:r>
         <w:rPr>
+          <w:noProof/>
           <w:lang w:val="en-US"/>
         </w:rPr>
         <w:drawing>
@@ -994,7 +1002,21 @@
           <w:lang w:val="en-US"/>
         </w:rPr>
         <w:lastRenderedPageBreak/>
-        <w:t>And finally GenerateCode</w:t>
+        <w:t xml:space="preserve">And </w:t>
+      </w:r>
+      <w:proofErr w:type="gramStart"/>
+      <w:r>
+        <w:rPr>
+          <w:lang w:val="en-US"/>
+        </w:rPr>
+        <w:t>finally</w:t>
+      </w:r>
+      <w:proofErr w:type="gramEnd"/>
+      <w:r>
+        <w:rPr>
+          <w:lang w:val="en-US"/>
+        </w:rPr>
+        <w:t xml:space="preserve"> GenerateCode</w:t>
       </w:r>
     </w:p>
     <w:p>
@@ -1006,6 +1028,7 @@
       </w:pPr>
       <w:r>
         <w:rPr>
+          <w:noProof/>
           <w:lang w:val="en-US"/>
         </w:rPr>
         <w:drawing>
@@ -1202,49 +1225,7 @@
         <w:rPr>
           <w:lang w:val="en-US"/>
         </w:rPr>
-        <w:t>'</w:t>
-      </w:r>
-      <w:r>
-        <w:rPr>
-          <w:lang w:val="en-US"/>
-        </w:rPr>
-        <w:t xml:space="preserve">5&lt;  </w:t>
-      </w:r>
-      <w:r>
-        <w:rPr>
-          <w:lang w:val="en-US"/>
-        </w:rPr>
-        <w:t>myCnt&lt;=</w:t>
-      </w:r>
-      <w:r>
-        <w:rPr>
-          <w:lang w:val="en-US"/>
-        </w:rPr>
-        <w:t>10</w:t>
-      </w:r>
-      <w:r>
-        <w:rPr>
-          <w:lang w:val="en-US"/>
-        </w:rPr>
-        <w:t>' print char '</w:t>
-      </w:r>
-      <w:r>
-        <w:rPr>
-          <w:lang w:val="en-US"/>
-        </w:rPr>
-        <w:t>b</w:t>
-      </w:r>
-      <w:r>
-        <w:rPr>
-          <w:lang w:val="en-US"/>
-        </w:rPr>
-        <w:t>'</w:t>
-      </w:r>
-      <w:r>
-        <w:rPr>
-          <w:lang w:val="en-US"/>
-        </w:rPr>
-        <w:t xml:space="preserve">  &amp;&amp;  reset 'myCnt=0'</w:t>
+        <w:t>'5&lt;  myCnt&lt;=10' print char 'b'  &amp;&amp;  reset 'myCnt=0'</w:t>
       </w:r>
     </w:p>
     <w:p>
@@ -1329,13 +1310,7 @@
         <w:rPr>
           <w:lang w:val="en-US"/>
         </w:rPr>
-        <w:t xml:space="preserve"> </w:t>
-      </w:r>
-      <w:r>
-        <w:rPr>
-          <w:lang w:val="en-US"/>
-        </w:rPr>
-        <w:t>-&gt; see '</w:t>
+        <w:t xml:space="preserve"> -&gt; see '</w:t>
       </w:r>
       <w:r>
         <w:rPr>
@@ -1361,8 +1336,16 @@
         <w:rPr>
           <w:lang w:val="en-US"/>
         </w:rPr>
-        <w:t>#eof</w:t>
-      </w:r>
+        <w:t>#</w:t>
+      </w:r>
+      <w:proofErr w:type="gramStart"/>
+      <w:r>
+        <w:rPr>
+          <w:lang w:val="en-US"/>
+        </w:rPr>
+        <w:t>eof</w:t>
+      </w:r>
+      <w:proofErr w:type="gramEnd"/>
     </w:p>
     <w:p>
       <w:pPr>

</xml_diff>